<commit_message>
Updated Admin page and working on WS functions
</commit_message>
<xml_diff>
--- a/ספר פרויקט שירותי רשת.docx
+++ b/ספר פרויקט שירותי רשת.docx
@@ -4657,8 +4657,6 @@
           <w:rtl/>
         </w:rPr>
       </w:pPr>
-      <w:bookmarkStart w:id="15" w:name="_GoBack"/>
-      <w:bookmarkEnd w:id="15"/>
     </w:p>
     <w:p>
       <w:pPr>
@@ -4803,7 +4801,7 @@
           <w:rtl/>
         </w:rPr>
       </w:pPr>
-      <w:bookmarkStart w:id="16" w:name="_Toc389183525"/>
+      <w:bookmarkStart w:id="15" w:name="_Toc389183525"/>
       <w:r>
         <w:rPr>
           <w:rFonts w:asciiTheme="minorBidi" w:hAnsiTheme="minorBidi"/>
@@ -4819,7 +4817,7 @@
           <w:rtl/>
         </w:rPr>
       </w:pPr>
-      <w:bookmarkStart w:id="17" w:name="_Toc67409644"/>
+      <w:bookmarkStart w:id="16" w:name="_Toc67409644"/>
       <w:r>
         <w:rPr>
           <w:rtl/>
@@ -4827,8 +4825,8 @@
         <w:lastRenderedPageBreak/>
         <w:t>מפת האתר</w:t>
       </w:r>
+      <w:bookmarkEnd w:id="15"/>
       <w:bookmarkEnd w:id="16"/>
-      <w:bookmarkEnd w:id="17"/>
     </w:p>
     <w:p>
       <w:pPr>
@@ -4947,6 +4945,66 @@
       </w:pPr>
       <w:r>
         <w:rPr>
+          <w:noProof/>
+        </w:rPr>
+        <w:drawing>
+          <wp:anchor distT="0" distB="0" distL="114300" distR="114300" simplePos="0" relativeHeight="251658240" behindDoc="0" locked="0" layoutInCell="1" allowOverlap="1" wp14:anchorId="235B3E48" wp14:editId="1EE5CC10">
+            <wp:simplePos x="0" y="0"/>
+            <wp:positionH relativeFrom="margin">
+              <wp:align>center</wp:align>
+            </wp:positionH>
+            <wp:positionV relativeFrom="paragraph">
+              <wp:posOffset>243205</wp:posOffset>
+            </wp:positionV>
+            <wp:extent cx="7181850" cy="3941976"/>
+            <wp:effectExtent l="0" t="0" r="0" b="1905"/>
+            <wp:wrapSquare wrapText="bothSides"/>
+            <wp:docPr id="8" name="תמונה 8"/>
+            <wp:cNvGraphicFramePr>
+              <a:graphicFrameLocks xmlns:a="http://schemas.openxmlformats.org/drawingml/2006/main" noChangeAspect="1"/>
+            </wp:cNvGraphicFramePr>
+            <a:graphic xmlns:a="http://schemas.openxmlformats.org/drawingml/2006/main">
+              <a:graphicData uri="http://schemas.openxmlformats.org/drawingml/2006/picture">
+                <pic:pic xmlns:pic="http://schemas.openxmlformats.org/drawingml/2006/picture">
+                  <pic:nvPicPr>
+                    <pic:cNvPr id="1" name=""/>
+                    <pic:cNvPicPr/>
+                  </pic:nvPicPr>
+                  <pic:blipFill>
+                    <a:blip r:embed="rId15">
+                      <a:extLst>
+                        <a:ext uri="{28A0092B-C50C-407E-A947-70E740481C1C}">
+                          <a14:useLocalDpi xmlns:a14="http://schemas.microsoft.com/office/drawing/2010/main" val="0"/>
+                        </a:ext>
+                      </a:extLst>
+                    </a:blip>
+                    <a:stretch>
+                      <a:fillRect/>
+                    </a:stretch>
+                  </pic:blipFill>
+                  <pic:spPr>
+                    <a:xfrm>
+                      <a:off x="0" y="0"/>
+                      <a:ext cx="7181850" cy="3941976"/>
+                    </a:xfrm>
+                    <a:prstGeom prst="rect">
+                      <a:avLst/>
+                    </a:prstGeom>
+                  </pic:spPr>
+                </pic:pic>
+              </a:graphicData>
+            </a:graphic>
+            <wp14:sizeRelH relativeFrom="margin">
+              <wp14:pctWidth>0</wp14:pctWidth>
+            </wp14:sizeRelH>
+            <wp14:sizeRelV relativeFrom="margin">
+              <wp14:pctHeight>0</wp14:pctHeight>
+            </wp14:sizeRelV>
+          </wp:anchor>
+        </w:drawing>
+      </w:r>
+      <w:r>
+        <w:rPr>
           <w:rFonts w:asciiTheme="minorBidi" w:hAnsiTheme="minorBidi"/>
           <w:b/>
           <w:bCs/>
@@ -4980,7 +5038,7 @@
         </w:rPr>
         <w:t xml:space="preserve"> דפי מנהלים</w:t>
       </w:r>
-      <w:bookmarkStart w:id="18" w:name="_Toc67409645"/>
+      <w:bookmarkStart w:id="17" w:name="_Toc67409645"/>
     </w:p>
     <w:p>
       <w:pPr>
@@ -4994,6 +5052,7 @@
     </w:p>
     <w:p>
       <w:pPr>
+        <w:jc w:val="center"/>
         <w:rPr>
           <w:rFonts w:asciiTheme="minorBidi" w:hAnsiTheme="minorBidi"/>
           <w:color w:val="00B0F0"/>
@@ -5014,6 +5073,16 @@
     </w:p>
     <w:p>
       <w:pPr>
+        <w:rPr>
+          <w:rFonts w:asciiTheme="minorBidi" w:hAnsiTheme="minorBidi" w:hint="cs"/>
+          <w:color w:val="00B0F0"/>
+          <w:sz w:val="24"/>
+          <w:rtl/>
+        </w:rPr>
+      </w:pPr>
+    </w:p>
+    <w:p>
+      <w:pPr>
         <w:pStyle w:val="2"/>
         <w:rPr>
           <w:rtl/>
@@ -5023,9 +5092,17 @@
         <w:rPr>
           <w:rtl/>
         </w:rPr>
-        <w:t>צילום המסכים העיקריים באתר.</w:t>
-      </w:r>
+        <w:t>צילום המסכים ה</w:t>
+      </w:r>
+      <w:bookmarkStart w:id="18" w:name="_GoBack"/>
       <w:bookmarkEnd w:id="18"/>
+      <w:r>
+        <w:rPr>
+          <w:rtl/>
+        </w:rPr>
+        <w:t>עיקריים באתר.</w:t>
+      </w:r>
+      <w:bookmarkEnd w:id="17"/>
     </w:p>
     <w:p>
       <w:pPr>
@@ -5340,6 +5417,7 @@
           <w:szCs w:val="36"/>
           <w:rtl/>
         </w:rPr>
+        <w:lastRenderedPageBreak/>
         <w:br w:type="page"/>
       </w:r>
     </w:p>
@@ -6923,7 +7001,7 @@
 </file>
 
 <file path=customXml/itemProps1.xml><?xml version="1.0" encoding="utf-8"?>
-<ds:datastoreItem xmlns:ds="http://schemas.openxmlformats.org/officeDocument/2006/customXml" ds:itemID="{77B76FCF-2A92-4357-9C1E-A95C16467A32}">
+<ds:datastoreItem xmlns:ds="http://schemas.openxmlformats.org/officeDocument/2006/customXml" ds:itemID="{BE0B97A5-CE57-4C5D-B789-1123D45199B3}">
   <ds:schemaRefs>
     <ds:schemaRef ds:uri="http://schemas.openxmlformats.org/officeDocument/2006/bibliography"/>
   </ds:schemaRefs>

</xml_diff>